<commit_message>
funcionando antes de agregar perfiles
</commit_message>
<xml_diff>
--- a/src/main/java/com/jpa/solicitud/solicitud/templates/decreto_0.docx
+++ b/src/main/java/com/jpa/solicitud/solicitud/templates/decreto_0.docx
@@ -76,7 +76,7 @@
           <w:sz w:val="28"/>
           <w:szCs w:val="28"/>
         </w:rPr>
-        <w:t>Fecha: 2024-10-11</w:t>
+        <w:t>Fecha: 2024-11-27</w:t>
       </w:r>
     </w:p>
     <w:p>
@@ -91,8 +91,7 @@
           <w:sz w:val="28"/>
           <w:szCs w:val="28"/>
         </w:rPr>
-        <w:t xml:space="preserve"> Aprobaciones: ID Aprobación: 164, Funcionario: CAROLINA FRANCISCA FUENZALIDA  OSES
-ID Aprobación: 165, Funcionario: KARINA GRACIELA LUCERO  POZO
+        <w:t xml:space="preserve"> Aprobaciones: ID Aprobación: 174, Funcionario: ALVARO ESTEBAN ORTEGA  GALAZ
 </w:t>
       </w:r>
     </w:p>

</xml_diff>

<commit_message>
correccion de detalles ed operacion, y se quita generacion de documento en el decreto
</commit_message>
<xml_diff>
--- a/src/main/java/com/jpa/solicitud/solicitud/templates/decreto_0.docx
+++ b/src/main/java/com/jpa/solicitud/solicitud/templates/decreto_0.docx
@@ -76,7 +76,7 @@
           <w:sz w:val="28"/>
           <w:szCs w:val="28"/>
         </w:rPr>
-        <w:t>Fecha: 2024-11-27</w:t>
+        <w:t>Fecha: 2024-12-06</w:t>
       </w:r>
     </w:p>
     <w:p>
@@ -91,7 +91,8 @@
           <w:sz w:val="28"/>
           <w:szCs w:val="28"/>
         </w:rPr>
-        <w:t xml:space="preserve"> Aprobaciones: ID Aprobación: 174, Funcionario: ALVARO ESTEBAN ORTEGA  GALAZ
+        <w:t xml:space="preserve"> Aprobaciones: ID Aprobación: 1, Funcionario: GUSTAVO ANDRES CORNEJO  LIZAMA
+ID Aprobación: 2, Funcionario: GONZALO GALLEGOS  SPEER
 </w:t>
       </w:r>
     </w:p>

</xml_diff>